<commit_message>
Documento - Projeto de Extensão - COM Empresa
</commit_message>
<xml_diff>
--- a/documentos/Documento - Projeto de Extensão - COM Empresa.docx
+++ b/documentos/Documento - Projeto de Extensão - COM Empresa.docx
@@ -1799,7 +1799,7 @@
       <w:tr>
         <w:trPr>
           <w:cantSplit w:val="0"/>
-          <w:trHeight w:val="2619.78515625" w:hRule="atLeast"/>
+          <w:trHeight w:val="1740" w:hRule="atLeast"/>
           <w:tblHeader w:val="0"/>
         </w:trPr>
         <w:tc>
@@ -2034,6 +2034,25 @@
           <w:szCs w:val="20"/>
         </w:rPr>
       </w:pPr>
+      <w:r>
+        <w:rPr>
+          <w:rtl w:val="0"/>
+        </w:rPr>
+      </w:r>
+    </w:p>
+    <w:p>
+      <w:pPr>
+        <w:spacing w:after="0" w:line="240" w:lineRule="auto"/>
+        <w:rPr>
+          <w:rFonts w:ascii="Arial" w:cs="Arial" w:eastAsia="Arial" w:hAnsi="Arial"/>
+          <w:b w:val="1"/>
+          <w:sz w:val="20"/>
+          <w:szCs w:val="20"/>
+        </w:rPr>
+      </w:pPr>
+      <w:r>
+        <w:br w:type="page"/>
+      </w:r>
       <w:r>
         <w:rPr>
           <w:rtl w:val="0"/>

</xml_diff>